<commit_message>
added tests for VString and added several new functions to VString
</commit_message>
<xml_diff>
--- a/VeritasFramework.docx
+++ b/VeritasFramework.docx
@@ -1,6 +1,6 @@
 
 <file path=word/document.xml><?xml version="1.0" encoding="utf-8"?>
-<w:document xmlns:wpc="http://schemas.microsoft.com/office/word/2010/wordprocessingCanvas" xmlns:cx="http://schemas.microsoft.com/office/drawing/2014/chartex" xmlns:cx1="http://schemas.microsoft.com/office/drawing/2015/9/8/chartex" xmlns:cx2="http://schemas.microsoft.com/office/drawing/2015/10/21/chartex" xmlns:cx3="http://schemas.microsoft.com/office/drawing/2016/5/9/chartex" xmlns:cx4="http://schemas.microsoft.com/office/drawing/2016/5/10/chartex" xmlns:cx5="http://schemas.microsoft.com/office/drawing/2016/5/11/chartex" xmlns:cx6="http://schemas.microsoft.com/office/drawing/2016/5/12/chartex" xmlns:cx7="http://schemas.microsoft.com/office/drawing/2016/5/13/chartex" xmlns:cx8="http://schemas.microsoft.com/office/drawing/2016/5/14/chartex" xmlns:mc="http://schemas.openxmlformats.org/markup-compatibility/2006" xmlns:aink="http://schemas.microsoft.com/office/drawing/2016/ink" xmlns:am3d="http://schemas.microsoft.com/office/drawing/2017/model3d" xmlns:o="urn:schemas-microsoft-com:office:office" xmlns:r="http://schemas.openxmlformats.org/officeDocument/2006/relationships" xmlns:m="http://schemas.openxmlformats.org/officeDocument/2006/math" xmlns:v="urn:schemas-microsoft-com:vml" xmlns:wp14="http://schemas.microsoft.com/office/word/2010/wordprocessingDrawing" xmlns:wp="http://schemas.openxmlformats.org/drawingml/2006/wordprocessingDrawing" xmlns:w10="urn:schemas-microsoft-com:office:word" xmlns:w="http://schemas.openxmlformats.org/wordprocessingml/2006/main" xmlns:w14="http://schemas.microsoft.com/office/word/2010/wordml" xmlns:w15="http://schemas.microsoft.com/office/word/2012/wordml" xmlns:w16cid="http://schemas.microsoft.com/office/word/2016/wordml/cid" xmlns:w16se="http://schemas.microsoft.com/office/word/2015/wordml/symex" xmlns:wpg="http://schemas.microsoft.com/office/word/2010/wordprocessingGroup" xmlns:wpi="http://schemas.microsoft.com/office/word/2010/wordprocessingInk" xmlns:wne="http://schemas.microsoft.com/office/word/2006/wordml" xmlns:wps="http://schemas.microsoft.com/office/word/2010/wordprocessingShape" mc:Ignorable="w14 w15 w16se w16cid wp14">
+<w:document xmlns:wpc="http://schemas.microsoft.com/office/word/2010/wordprocessingCanvas" xmlns:cx="http://schemas.microsoft.com/office/drawing/2014/chartex" xmlns:cx1="http://schemas.microsoft.com/office/drawing/2015/9/8/chartex" xmlns:cx2="http://schemas.microsoft.com/office/drawing/2015/10/21/chartex" xmlns:cx3="http://schemas.microsoft.com/office/drawing/2016/5/9/chartex" xmlns:cx4="http://schemas.microsoft.com/office/drawing/2016/5/10/chartex" xmlns:cx5="http://schemas.microsoft.com/office/drawing/2016/5/11/chartex" xmlns:cx6="http://schemas.microsoft.com/office/drawing/2016/5/12/chartex" xmlns:cx7="http://schemas.microsoft.com/office/drawing/2016/5/13/chartex" xmlns:cx8="http://schemas.microsoft.com/office/drawing/2016/5/14/chartex" xmlns:mc="http://schemas.openxmlformats.org/markup-compatibility/2006" xmlns:aink="http://schemas.microsoft.com/office/drawing/2016/ink" xmlns:am3d="http://schemas.microsoft.com/office/drawing/2017/model3d" xmlns:o="urn:schemas-microsoft-com:office:office" xmlns:r="http://schemas.openxmlformats.org/officeDocument/2006/relationships" xmlns:m="http://schemas.openxmlformats.org/officeDocument/2006/math" xmlns:v="urn:schemas-microsoft-com:vml" xmlns:wp14="http://schemas.microsoft.com/office/word/2010/wordprocessingDrawing" xmlns:wp="http://schemas.openxmlformats.org/drawingml/2006/wordprocessingDrawing" xmlns:w10="urn:schemas-microsoft-com:office:word" xmlns:w="http://schemas.openxmlformats.org/wordprocessingml/2006/main" xmlns:w14="http://schemas.microsoft.com/office/word/2010/wordml" xmlns:w15="http://schemas.microsoft.com/office/word/2012/wordml" xmlns:w16cex="http://schemas.microsoft.com/office/word/2018/wordml/cex" xmlns:w16cid="http://schemas.microsoft.com/office/word/2016/wordml/cid" xmlns:w16="http://schemas.microsoft.com/office/word/2018/wordml" xmlns:w16se="http://schemas.microsoft.com/office/word/2015/wordml/symex" xmlns:wpg="http://schemas.microsoft.com/office/word/2010/wordprocessingGroup" xmlns:wpi="http://schemas.microsoft.com/office/word/2010/wordprocessingInk" xmlns:wne="http://schemas.microsoft.com/office/word/2006/wordml" xmlns:wps="http://schemas.microsoft.com/office/word/2010/wordprocessingShape" mc:Ignorable="w14 w15 w16se w16cid w16 w16cex wp14">
   <w:body>
     <w:sdt>
       <w:sdtPr>
@@ -329,7 +329,7 @@
               </mc:Choice>
               <mc:Fallback>
                 <w:pict>
-                  <v:group w14:anchorId="0C98E179" id="Группа 125" o:spid="_x0000_s1026" style="position:absolute;margin-left:0;margin-top:0;width:540pt;height:556.55pt;z-index:-251657216;mso-width-percent:1154;mso-height-percent:670;mso-top-percent:45;mso-position-horizontal:center;mso-position-horizontal-relative:margin;mso-position-vertical-relative:page;mso-width-percent:1154;mso-height-percent:670;mso-top-percent:45;mso-width-relative:margin" coordsize="55613,54044" o:gfxdata="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">
+                  <v:group w14:anchorId="0C98E179" id="Группа 125" o:spid="_x0000_s1026" style="position:absolute;margin-left:0;margin-top:0;width:540pt;height:556.55pt;z-index:-251657216;mso-width-percent:1154;mso-height-percent:670;mso-top-percent:45;mso-position-horizontal:center;mso-position-horizontal-relative:margin;mso-position-vertical-relative:page;mso-width-percent:1154;mso-height-percent:670;mso-top-percent:45;mso-width-relative:margin" coordsize="55613,54044" o:gfxdata="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">
                     <o:lock v:ext="edit" aspectratio="t"/>
                     <v:shape id="Полилиния 10" o:spid="_x0000_s1027" style="position:absolute;width:55575;height:54044;visibility:visible;mso-wrap-style:square;v-text-anchor:bottom" coordsize="720,700" o:spt="100" o:gfxdata="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" adj="-11796480,,5400" path="m,c,644,,644,,644v23,6,62,14,113,21c250,685,476,700,720,644v,-27,,-27,,-27c720,,720,,720,,,,,,,e" fillcolor="#4d5f78 [2994]" stroked="f">
                       <v:fill color2="#2a3442 [2018]" rotate="t" colors="0 #5d6d85;.5 #485972;1 #334258" focus="100%" type="gradient">
@@ -522,8 +522,6 @@
                                     </w:r>
                                   </w:sdtContent>
                                 </w:sdt>
-                                <w:bookmarkStart w:id="0" w:name="_GoBack"/>
-                                <w:bookmarkEnd w:id="0"/>
                               </w:p>
                             </w:txbxContent>
                           </wps:txbx>
@@ -634,8 +632,6 @@
                               </w:r>
                             </w:sdtContent>
                           </w:sdt>
-                          <w:bookmarkStart w:id="1" w:name="_GoBack"/>
-                          <w:bookmarkEnd w:id="1"/>
                         </w:p>
                       </w:txbxContent>
                     </v:textbox>
@@ -1943,6 +1939,119 @@
             <w:rPr>
               <w:b/>
               <w:bCs/>
+              <w:noProof/>
+            </w:rPr>
+            <mc:AlternateContent>
+              <mc:Choice Requires="wpi">
+                <w:drawing>
+                  <wp:anchor distT="0" distB="0" distL="114300" distR="114300" simplePos="0" relativeHeight="251669504" behindDoc="0" locked="0" layoutInCell="1" allowOverlap="1" wp14:anchorId="7D102E0C" wp14:editId="2411F061">
+                    <wp:simplePos x="0" y="0"/>
+                    <wp:positionH relativeFrom="column">
+                      <wp:posOffset>3007176</wp:posOffset>
+                    </wp:positionH>
+                    <wp:positionV relativeFrom="paragraph">
+                      <wp:posOffset>191976</wp:posOffset>
+                    </wp:positionV>
+                    <wp:extent cx="360" cy="360"/>
+                    <wp:effectExtent l="38100" t="38100" r="57150" b="57150"/>
+                    <wp:wrapNone/>
+                    <wp:docPr id="11" name="Рукописный ввод 11"/>
+                    <wp:cNvGraphicFramePr/>
+                    <a:graphic xmlns:a="http://schemas.openxmlformats.org/drawingml/2006/main">
+                      <a:graphicData uri="http://schemas.microsoft.com/office/word/2010/wordprocessingInk">
+                        <w14:contentPart bwMode="auto" r:id="rId9">
+                          <w14:nvContentPartPr>
+                            <w14:cNvContentPartPr/>
+                          </w14:nvContentPartPr>
+                          <w14:xfrm>
+                            <a:off x="0" y="0"/>
+                            <a:ext cx="360" cy="360"/>
+                          </w14:xfrm>
+                        </w14:contentPart>
+                      </a:graphicData>
+                    </a:graphic>
+                  </wp:anchor>
+                </w:drawing>
+              </mc:Choice>
+              <mc:Fallback>
+                <w:pict>
+                  <v:shapetype w14:anchorId="55AE97CD" id="_x0000_t75" coordsize="21600,21600" o:spt="75" o:preferrelative="t" path="m@4@5l@4@11@9@11@9@5xe" filled="f" stroked="f">
+                    <v:stroke joinstyle="miter"/>
+                    <v:formulas>
+                      <v:f eqn="if lineDrawn pixelLineWidth 0"/>
+                      <v:f eqn="sum @0 1 0"/>
+                      <v:f eqn="sum 0 0 @1"/>
+                      <v:f eqn="prod @2 1 2"/>
+                      <v:f eqn="prod @3 21600 pixelWidth"/>
+                      <v:f eqn="prod @3 21600 pixelHeight"/>
+                      <v:f eqn="sum @0 0 1"/>
+                      <v:f eqn="prod @6 1 2"/>
+                      <v:f eqn="prod @7 21600 pixelWidth"/>
+                      <v:f eqn="sum @8 21600 0"/>
+                      <v:f eqn="prod @7 21600 pixelHeight"/>
+                      <v:f eqn="sum @10 21600 0"/>
+                    </v:formulas>
+                    <v:path o:extrusionok="f" gradientshapeok="t" o:connecttype="rect"/>
+                    <o:lock v:ext="edit" aspectratio="t"/>
+                  </v:shapetype>
+                  <v:shape id="Рукописный ввод 11" o:spid="_x0000_s1026" type="#_x0000_t75" style="position:absolute;margin-left:236.1pt;margin-top:14.4pt;width:1.45pt;height:1.45pt;z-index:251669504;visibility:visible;mso-wrap-style:square;mso-wrap-distance-left:9pt;mso-wrap-distance-top:0;mso-wrap-distance-right:9pt;mso-wrap-distance-bottom:0;mso-position-horizontal:absolute;mso-position-horizontal-relative:text;mso-position-vertical:absolute;mso-position-vertical-relative:text" o:gfxdata="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">
+                    <v:imagedata r:id="rId10" o:title=""/>
+                  </v:shape>
+                </w:pict>
+              </mc:Fallback>
+            </mc:AlternateContent>
+          </w:r>
+          <w:r>
+            <w:rPr>
+              <w:b/>
+              <w:bCs/>
+              <w:noProof/>
+            </w:rPr>
+            <mc:AlternateContent>
+              <mc:Choice Requires="wpi">
+                <w:drawing>
+                  <wp:anchor distT="0" distB="0" distL="114300" distR="114300" simplePos="0" relativeHeight="251668480" behindDoc="0" locked="0" layoutInCell="1" allowOverlap="1" wp14:anchorId="5363F8F4" wp14:editId="00A8CA33">
+                    <wp:simplePos x="0" y="0"/>
+                    <wp:positionH relativeFrom="column">
+                      <wp:posOffset>3007176</wp:posOffset>
+                    </wp:positionH>
+                    <wp:positionV relativeFrom="paragraph">
+                      <wp:posOffset>198816</wp:posOffset>
+                    </wp:positionV>
+                    <wp:extent cx="360" cy="7200"/>
+                    <wp:effectExtent l="19050" t="57150" r="57150" b="50165"/>
+                    <wp:wrapNone/>
+                    <wp:docPr id="10" name="Рукописный ввод 10"/>
+                    <wp:cNvGraphicFramePr/>
+                    <a:graphic xmlns:a="http://schemas.openxmlformats.org/drawingml/2006/main">
+                      <a:graphicData uri="http://schemas.microsoft.com/office/word/2010/wordprocessingInk">
+                        <w14:contentPart bwMode="auto" r:id="rId11">
+                          <w14:nvContentPartPr>
+                            <w14:cNvContentPartPr/>
+                          </w14:nvContentPartPr>
+                          <w14:xfrm>
+                            <a:off x="0" y="0"/>
+                            <a:ext cx="360" cy="7200"/>
+                          </w14:xfrm>
+                        </w14:contentPart>
+                      </a:graphicData>
+                    </a:graphic>
+                  </wp:anchor>
+                </w:drawing>
+              </mc:Choice>
+              <mc:Fallback>
+                <w:pict>
+                  <v:shape w14:anchorId="73DFFECA" id="Рукописный ввод 10" o:spid="_x0000_s1026" type="#_x0000_t75" style="position:absolute;margin-left:236.1pt;margin-top:14.95pt;width:1.45pt;height:1.95pt;z-index:251668480;visibility:visible;mso-wrap-style:square;mso-wrap-distance-left:9pt;mso-wrap-distance-top:0;mso-wrap-distance-right:9pt;mso-wrap-distance-bottom:0;mso-position-horizontal:absolute;mso-position-horizontal-relative:text;mso-position-vertical:absolute;mso-position-vertical-relative:text" o:gfxdata="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">
+                    <v:imagedata r:id="rId12" o:title=""/>
+                  </v:shape>
+                </w:pict>
+              </mc:Fallback>
+            </mc:AlternateContent>
+          </w:r>
+          <w:r>
+            <w:rPr>
+              <w:b/>
+              <w:bCs/>
             </w:rPr>
             <w:fldChar w:fldCharType="end"/>
           </w:r>
@@ -1961,15 +2070,73 @@
           <w:lang w:val="en-US"/>
         </w:rPr>
       </w:pPr>
-      <w:bookmarkStart w:id="2" w:name="_Toc7724820"/>
-      <w:r>
-        <w:rPr>
+      <w:bookmarkStart w:id="0" w:name="_Toc7724820"/>
+      <w:r>
+        <w:rPr>
+          <w:noProof/>
           <w:lang w:val="en-US"/>
         </w:rPr>
         <w:lastRenderedPageBreak/>
+        <w:drawing>
+          <wp:anchor distT="0" distB="0" distL="114300" distR="114300" simplePos="0" relativeHeight="251667456" behindDoc="1" locked="0" layoutInCell="1" allowOverlap="1" wp14:anchorId="7AA51D96" wp14:editId="45294E76">
+            <wp:simplePos x="0" y="0"/>
+            <wp:positionH relativeFrom="leftMargin">
+              <wp:align>right</wp:align>
+            </wp:positionH>
+            <wp:positionV relativeFrom="paragraph">
+              <wp:posOffset>-1878880</wp:posOffset>
+            </wp:positionV>
+            <wp:extent cx="914400" cy="914400"/>
+            <wp:effectExtent l="0" t="0" r="0" b="0"/>
+            <wp:wrapNone/>
+            <wp:docPr id="5" name="Рисунок 5" descr="Сердитое лицо со сплошной заливкой со сплошной заливкой"/>
+            <wp:cNvGraphicFramePr>
+              <a:graphicFrameLocks xmlns:a="http://schemas.openxmlformats.org/drawingml/2006/main" noChangeAspect="1"/>
+            </wp:cNvGraphicFramePr>
+            <a:graphic xmlns:a="http://schemas.openxmlformats.org/drawingml/2006/main">
+              <a:graphicData uri="http://schemas.openxmlformats.org/drawingml/2006/picture">
+                <pic:pic xmlns:pic="http://schemas.openxmlformats.org/drawingml/2006/picture">
+                  <pic:nvPicPr>
+                    <pic:cNvPr id="5" name="Рисунок 5" descr="Сердитое лицо со сплошной заливкой со сплошной заливкой"/>
+                    <pic:cNvPicPr/>
+                  </pic:nvPicPr>
+                  <pic:blipFill>
+                    <a:blip r:embed="rId13">
+                      <a:extLst>
+                        <a:ext uri="{28A0092B-C50C-407E-A947-70E740481C1C}">
+                          <a14:useLocalDpi xmlns:a14="http://schemas.microsoft.com/office/drawing/2010/main" val="0"/>
+                        </a:ext>
+                        <a:ext uri="{96DAC541-7B7A-43D3-8B79-37D633B846F1}">
+                          <asvg:svgBlip xmlns:asvg="http://schemas.microsoft.com/office/drawing/2016/SVG/main" r:embed="rId14"/>
+                        </a:ext>
+                      </a:extLst>
+                    </a:blip>
+                    <a:stretch>
+                      <a:fillRect/>
+                    </a:stretch>
+                  </pic:blipFill>
+                  <pic:spPr>
+                    <a:xfrm>
+                      <a:off x="0" y="0"/>
+                      <a:ext cx="914400" cy="914400"/>
+                    </a:xfrm>
+                    <a:prstGeom prst="rect">
+                      <a:avLst/>
+                    </a:prstGeom>
+                  </pic:spPr>
+                </pic:pic>
+              </a:graphicData>
+            </a:graphic>
+          </wp:anchor>
+        </w:drawing>
+      </w:r>
+      <w:r>
+        <w:rPr>
+          <w:lang w:val="en-US"/>
+        </w:rPr>
         <w:t>Terms and Usage Conditions</w:t>
       </w:r>
-      <w:bookmarkEnd w:id="2"/>
+      <w:bookmarkEnd w:id="0"/>
     </w:p>
     <w:p>
       <w:pPr>
@@ -1986,7 +2153,19 @@
         <w:rPr>
           <w:lang w:val="en-US"/>
         </w:rPr>
-        <w:t>This Framework, as well as all the products are designed to be used specifically on Windows.  No warranty is provided if used on other systems and Windows version before Windows Vista.</w:t>
+        <w:t xml:space="preserve">This Framework, as well as all the products are designed to be </w:t>
+      </w:r>
+      <w:r>
+        <w:rPr>
+          <w:lang w:val="en-US"/>
+        </w:rPr>
+        <w:t>used,</w:t>
+      </w:r>
+      <w:r>
+        <w:rPr>
+          <w:lang w:val="en-US"/>
+        </w:rPr>
+        <w:t xml:space="preserve"> specifically on Windows.  No warranty is provided if used on other systems and Windows version before Windows Vista.</w:t>
       </w:r>
     </w:p>
     <w:p>
@@ -2022,7 +2201,22 @@
         <w:rPr>
           <w:lang w:val="en-US"/>
         </w:rPr>
-        <w:t>Windows Vista or higher;</w:t>
+        <w:t xml:space="preserve">Windows Vista or </w:t>
+      </w:r>
+      <w:proofErr w:type="gramStart"/>
+      <w:r>
+        <w:rPr>
+          <w:lang w:val="en-US"/>
+        </w:rPr>
+        <w:t>higher;</w:t>
+      </w:r>
+      <w:proofErr w:type="gramEnd"/>
+      <w:r>
+        <w:rPr>
+          <w:noProof/>
+          <w:lang w:val="en-US"/>
+        </w:rPr>
+        <w:t xml:space="preserve"> </w:t>
       </w:r>
     </w:p>
     <w:p>
@@ -2050,11 +2244,20 @@
         <w:t>cmd</w:t>
       </w:r>
       <w:proofErr w:type="spellEnd"/>
+      <w:proofErr w:type="gramStart"/>
       <w:r>
         <w:rPr>
           <w:lang w:val="en-US"/>
         </w:rPr>
         <w:t>);</w:t>
+      </w:r>
+      <w:proofErr w:type="gramEnd"/>
+      <w:r>
+        <w:rPr>
+          <w:noProof/>
+          <w:lang w:val="en-US"/>
+        </w:rPr>
+        <w:t xml:space="preserve"> </w:t>
       </w:r>
     </w:p>
     <w:p>
@@ -2100,14 +2303,14 @@
           <w:lang w:val="en-US"/>
         </w:rPr>
       </w:pPr>
-      <w:bookmarkStart w:id="3" w:name="_Toc7724821"/>
+      <w:bookmarkStart w:id="1" w:name="_Toc7724821"/>
       <w:r>
         <w:rPr>
           <w:lang w:val="en-US"/>
         </w:rPr>
         <w:t>Veritas Framework</w:t>
       </w:r>
-      <w:bookmarkEnd w:id="3"/>
+      <w:bookmarkEnd w:id="1"/>
     </w:p>
     <w:p>
       <w:pPr>
@@ -2116,7 +2319,7 @@
           <w:lang w:val="en-US"/>
         </w:rPr>
       </w:pPr>
-      <w:bookmarkStart w:id="4" w:name="_Toc7724822"/>
+      <w:bookmarkStart w:id="2" w:name="_Toc7724822"/>
       <w:proofErr w:type="spellStart"/>
       <w:r>
         <w:rPr>
@@ -2124,7 +2327,7 @@
         </w:rPr>
         <w:t>EngineCommons.h</w:t>
       </w:r>
-      <w:bookmarkEnd w:id="4"/>
+      <w:bookmarkEnd w:id="2"/>
       <w:proofErr w:type="spellEnd"/>
     </w:p>
     <w:p>
@@ -6165,6 +6368,7 @@
                               </w:rPr>
                               <w:t xml:space="preserve"> </w:t>
                             </w:r>
+                            <w:proofErr w:type="gramStart"/>
                             <w:r>
                               <w:rPr>
                                 <w:rFonts w:ascii="Consolas" w:hAnsi="Consolas" w:cs="Consolas"/>
@@ -6185,6 +6389,7 @@
                               </w:rPr>
                               <w:t>;</w:t>
                             </w:r>
+                            <w:proofErr w:type="gramEnd"/>
                           </w:p>
                           <w:p>
                             <w:pPr>
@@ -6923,19 +7128,8 @@
                                 <w:sz w:val="19"/>
                                 <w:szCs w:val="19"/>
                               </w:rPr>
-                              <w:t>#</w:t>
-                            </w:r>
-                            <w:proofErr w:type="spellStart"/>
-                            <w:r>
-                              <w:rPr>
-                                <w:rFonts w:ascii="Consolas" w:hAnsi="Consolas" w:cs="Consolas"/>
-                                <w:color w:val="808080"/>
-                                <w:sz w:val="19"/>
-                                <w:szCs w:val="19"/>
-                              </w:rPr>
-                              <w:t>define</w:t>
-                            </w:r>
-                            <w:proofErr w:type="spellEnd"/>
+                              <w:t>#define</w:t>
+                            </w:r>
                             <w:r>
                               <w:rPr>
                                 <w:rFonts w:ascii="Consolas" w:hAnsi="Consolas" w:cs="Consolas"/>
@@ -7102,6 +7296,7 @@
                         </w:rPr>
                         <w:t xml:space="preserve"> </w:t>
                       </w:r>
+                      <w:proofErr w:type="gramStart"/>
                       <w:r>
                         <w:rPr>
                           <w:rFonts w:ascii="Consolas" w:hAnsi="Consolas" w:cs="Consolas"/>
@@ -7122,6 +7317,7 @@
                         </w:rPr>
                         <w:t>;</w:t>
                       </w:r>
+                      <w:proofErr w:type="gramEnd"/>
                     </w:p>
                     <w:p>
                       <w:pPr>
@@ -7860,19 +8056,8 @@
                           <w:sz w:val="19"/>
                           <w:szCs w:val="19"/>
                         </w:rPr>
-                        <w:t>#</w:t>
-                      </w:r>
-                      <w:proofErr w:type="spellStart"/>
-                      <w:r>
-                        <w:rPr>
-                          <w:rFonts w:ascii="Consolas" w:hAnsi="Consolas" w:cs="Consolas"/>
-                          <w:color w:val="808080"/>
-                          <w:sz w:val="19"/>
-                          <w:szCs w:val="19"/>
-                        </w:rPr>
-                        <w:t>define</w:t>
-                      </w:r>
-                      <w:proofErr w:type="spellEnd"/>
+                        <w:t>#define</w:t>
+                      </w:r>
                       <w:r>
                         <w:rPr>
                           <w:rFonts w:ascii="Consolas" w:hAnsi="Consolas" w:cs="Consolas"/>
@@ -9541,7 +9726,7 @@
           <w:lang w:val="en-US"/>
         </w:rPr>
       </w:pPr>
-      <w:bookmarkStart w:id="5" w:name="_Toc7724823"/>
+      <w:bookmarkStart w:id="3" w:name="_Toc7724823"/>
       <w:r>
         <w:rPr>
           <w:lang w:val="en-US"/>
@@ -9554,40 +9739,26 @@
         </w:rPr>
         <w:t>bject-oriented programming within C and default constructor invocation</w:t>
       </w:r>
-      <w:bookmarkEnd w:id="5"/>
-    </w:p>
-    <w:p>
-      <w:pPr>
-        <w:rPr>
-          <w:lang w:val="en-US"/>
-        </w:rPr>
-      </w:pPr>
-    </w:p>
-    <w:p>
-      <w:pPr>
-        <w:rPr>
-          <w:lang w:val="en-US"/>
-        </w:rPr>
-      </w:pPr>
-      <w:r>
-        <w:rPr>
-          <w:lang w:val="en-US"/>
-        </w:rPr>
-        <w:t xml:space="preserve">Because C compiler has no functionality of C++ part of it such as mangling, </w:t>
-      </w:r>
-      <w:proofErr w:type="spellStart"/>
-      <w:r>
-        <w:rPr>
-          <w:lang w:val="en-US"/>
-        </w:rPr>
-        <w:t>virtuality</w:t>
-      </w:r>
-      <w:proofErr w:type="spellEnd"/>
-      <w:r>
-        <w:rPr>
-          <w:lang w:val="en-US"/>
-        </w:rPr>
-        <w:t xml:space="preserve"> and inheritance, as well as hidden function calls must be made manually.</w:t>
+      <w:bookmarkEnd w:id="3"/>
+    </w:p>
+    <w:p>
+      <w:pPr>
+        <w:rPr>
+          <w:lang w:val="en-US"/>
+        </w:rPr>
+      </w:pPr>
+    </w:p>
+    <w:p>
+      <w:pPr>
+        <w:rPr>
+          <w:lang w:val="en-US"/>
+        </w:rPr>
+      </w:pPr>
+      <w:r>
+        <w:rPr>
+          <w:lang w:val="en-US"/>
+        </w:rPr>
+        <w:t>Because C compiler has no functionality of C++ part of it such as mangling, virtuality and inheritance, as well as hidden function calls must be made manually.</w:t>
       </w:r>
     </w:p>
     <w:p>
@@ -10139,7 +10310,7 @@
           <w:lang w:val="en-US"/>
         </w:rPr>
       </w:pPr>
-      <w:bookmarkStart w:id="6" w:name="_Toc7724824"/>
+      <w:bookmarkStart w:id="4" w:name="_Toc7724824"/>
       <w:proofErr w:type="spellStart"/>
       <w:r>
         <w:rPr>
@@ -10154,7 +10325,7 @@
         </w:rPr>
         <w:t>, Class table, static linkage</w:t>
       </w:r>
-      <w:bookmarkEnd w:id="6"/>
+      <w:bookmarkEnd w:id="4"/>
     </w:p>
     <w:p>
       <w:pPr>
@@ -11180,14 +11351,14 @@
           <w:lang w:val="en-US"/>
         </w:rPr>
       </w:pPr>
-      <w:bookmarkStart w:id="7" w:name="_Toc7724825"/>
+      <w:bookmarkStart w:id="5" w:name="_Toc7724825"/>
       <w:r>
         <w:rPr>
           <w:lang w:val="en-US"/>
         </w:rPr>
         <w:t>Declaration of class.</w:t>
       </w:r>
-      <w:bookmarkEnd w:id="7"/>
+      <w:bookmarkEnd w:id="5"/>
     </w:p>
     <w:p>
       <w:pPr>
@@ -13543,14 +13714,14 @@
           <w:lang w:val="en-US"/>
         </w:rPr>
       </w:pPr>
-      <w:bookmarkStart w:id="8" w:name="_Toc7724826"/>
+      <w:bookmarkStart w:id="6" w:name="_Toc7724826"/>
       <w:r>
         <w:rPr>
           <w:lang w:val="en-US"/>
         </w:rPr>
         <w:t>Class realization, late bound methods</w:t>
       </w:r>
-      <w:bookmarkEnd w:id="8"/>
+      <w:bookmarkEnd w:id="6"/>
     </w:p>
     <w:p>
       <w:pPr>
@@ -15981,14 +16152,14 @@
           <w:lang w:val="en-US"/>
         </w:rPr>
       </w:pPr>
-      <w:bookmarkStart w:id="9" w:name="_Toc7724827"/>
+      <w:bookmarkStart w:id="7" w:name="_Toc7724827"/>
       <w:r>
         <w:rPr>
           <w:lang w:val="en-US"/>
         </w:rPr>
         <w:t>Inheritance, Polymorphism and Encapsulation</w:t>
       </w:r>
-      <w:bookmarkEnd w:id="9"/>
+      <w:bookmarkEnd w:id="7"/>
     </w:p>
     <w:p>
       <w:pPr>
@@ -17196,14 +17367,14 @@
           <w:lang w:val="en-US"/>
         </w:rPr>
       </w:pPr>
-      <w:bookmarkStart w:id="10" w:name="_Toc7724828"/>
+      <w:bookmarkStart w:id="8" w:name="_Toc7724828"/>
       <w:r>
         <w:rPr>
           <w:lang w:val="en-US"/>
         </w:rPr>
         <w:t>Making and object, creating an instance of a class</w:t>
       </w:r>
-      <w:bookmarkEnd w:id="10"/>
+      <w:bookmarkEnd w:id="8"/>
     </w:p>
     <w:p>
       <w:pPr>
@@ -17991,14 +18162,14 @@
           <w:lang w:val="en-US"/>
         </w:rPr>
       </w:pPr>
-      <w:bookmarkStart w:id="11" w:name="_Toc7724829"/>
+      <w:bookmarkStart w:id="9" w:name="_Toc7724829"/>
       <w:r>
         <w:rPr>
           <w:lang w:val="en-US"/>
         </w:rPr>
         <w:t>Constructor</w:t>
       </w:r>
-      <w:bookmarkEnd w:id="11"/>
+      <w:bookmarkEnd w:id="9"/>
     </w:p>
     <w:p>
       <w:pPr>
@@ -18594,14 +18765,14 @@
           <w:lang w:val="en-US"/>
         </w:rPr>
       </w:pPr>
-      <w:bookmarkStart w:id="12" w:name="_Toc7724830"/>
+      <w:bookmarkStart w:id="10" w:name="_Toc7724830"/>
       <w:r>
         <w:rPr>
           <w:lang w:val="en-US"/>
         </w:rPr>
         <w:t>Default containers, Exceptions, and other useful stuff</w:t>
       </w:r>
-      <w:bookmarkEnd w:id="12"/>
+      <w:bookmarkEnd w:id="10"/>
     </w:p>
     <w:p>
       <w:pPr>
@@ -18663,8 +18834,58 @@
 </w:document>
 </file>
 
+<file path=word/endnotes.xml><?xml version="1.0" encoding="utf-8"?>
+<w:endnotes xmlns:wpc="http://schemas.microsoft.com/office/word/2010/wordprocessingCanvas" xmlns:cx="http://schemas.microsoft.com/office/drawing/2014/chartex" xmlns:cx1="http://schemas.microsoft.com/office/drawing/2015/9/8/chartex" xmlns:cx2="http://schemas.microsoft.com/office/drawing/2015/10/21/chartex" xmlns:cx3="http://schemas.microsoft.com/office/drawing/2016/5/9/chartex" xmlns:cx4="http://schemas.microsoft.com/office/drawing/2016/5/10/chartex" xmlns:cx5="http://schemas.microsoft.com/office/drawing/2016/5/11/chartex" xmlns:cx6="http://schemas.microsoft.com/office/drawing/2016/5/12/chartex" xmlns:cx7="http://schemas.microsoft.com/office/drawing/2016/5/13/chartex" xmlns:cx8="http://schemas.microsoft.com/office/drawing/2016/5/14/chartex" xmlns:mc="http://schemas.openxmlformats.org/markup-compatibility/2006" xmlns:aink="http://schemas.microsoft.com/office/drawing/2016/ink" xmlns:am3d="http://schemas.microsoft.com/office/drawing/2017/model3d" xmlns:o="urn:schemas-microsoft-com:office:office" xmlns:r="http://schemas.openxmlformats.org/officeDocument/2006/relationships" xmlns:m="http://schemas.openxmlformats.org/officeDocument/2006/math" xmlns:v="urn:schemas-microsoft-com:vml" xmlns:wp14="http://schemas.microsoft.com/office/word/2010/wordprocessingDrawing" xmlns:wp="http://schemas.openxmlformats.org/drawingml/2006/wordprocessingDrawing" xmlns:w10="urn:schemas-microsoft-com:office:word" xmlns:w="http://schemas.openxmlformats.org/wordprocessingml/2006/main" xmlns:w14="http://schemas.microsoft.com/office/word/2010/wordml" xmlns:w15="http://schemas.microsoft.com/office/word/2012/wordml" xmlns:w16cex="http://schemas.microsoft.com/office/word/2018/wordml/cex" xmlns:w16cid="http://schemas.microsoft.com/office/word/2016/wordml/cid" xmlns:w16="http://schemas.microsoft.com/office/word/2018/wordml" xmlns:w16se="http://schemas.microsoft.com/office/word/2015/wordml/symex" xmlns:wpg="http://schemas.microsoft.com/office/word/2010/wordprocessingGroup" xmlns:wpi="http://schemas.microsoft.com/office/word/2010/wordprocessingInk" xmlns:wne="http://schemas.microsoft.com/office/word/2006/wordml" xmlns:wps="http://schemas.microsoft.com/office/word/2010/wordprocessingShape" mc:Ignorable="w14 w15 w16se w16cid w16 w16cex wp14">
+  <w:endnote w:type="separator" w:id="-1">
+    <w:p>
+      <w:pPr>
+        <w:spacing w:after="0" w:line="240" w:lineRule="auto"/>
+      </w:pPr>
+      <w:r>
+        <w:separator/>
+      </w:r>
+    </w:p>
+  </w:endnote>
+  <w:endnote w:type="continuationSeparator" w:id="0">
+    <w:p>
+      <w:pPr>
+        <w:spacing w:after="0" w:line="240" w:lineRule="auto"/>
+      </w:pPr>
+      <w:r>
+        <w:continuationSeparator/>
+      </w:r>
+    </w:p>
+  </w:endnote>
+</w:endnotes>
+</file>
+
+<file path=word/footnotes.xml><?xml version="1.0" encoding="utf-8"?>
+<w:footnotes xmlns:wpc="http://schemas.microsoft.com/office/word/2010/wordprocessingCanvas" xmlns:cx="http://schemas.microsoft.com/office/drawing/2014/chartex" xmlns:cx1="http://schemas.microsoft.com/office/drawing/2015/9/8/chartex" xmlns:cx2="http://schemas.microsoft.com/office/drawing/2015/10/21/chartex" xmlns:cx3="http://schemas.microsoft.com/office/drawing/2016/5/9/chartex" xmlns:cx4="http://schemas.microsoft.com/office/drawing/2016/5/10/chartex" xmlns:cx5="http://schemas.microsoft.com/office/drawing/2016/5/11/chartex" xmlns:cx6="http://schemas.microsoft.com/office/drawing/2016/5/12/chartex" xmlns:cx7="http://schemas.microsoft.com/office/drawing/2016/5/13/chartex" xmlns:cx8="http://schemas.microsoft.com/office/drawing/2016/5/14/chartex" xmlns:mc="http://schemas.openxmlformats.org/markup-compatibility/2006" xmlns:aink="http://schemas.microsoft.com/office/drawing/2016/ink" xmlns:am3d="http://schemas.microsoft.com/office/drawing/2017/model3d" xmlns:o="urn:schemas-microsoft-com:office:office" xmlns:r="http://schemas.openxmlformats.org/officeDocument/2006/relationships" xmlns:m="http://schemas.openxmlformats.org/officeDocument/2006/math" xmlns:v="urn:schemas-microsoft-com:vml" xmlns:wp14="http://schemas.microsoft.com/office/word/2010/wordprocessingDrawing" xmlns:wp="http://schemas.openxmlformats.org/drawingml/2006/wordprocessingDrawing" xmlns:w10="urn:schemas-microsoft-com:office:word" xmlns:w="http://schemas.openxmlformats.org/wordprocessingml/2006/main" xmlns:w14="http://schemas.microsoft.com/office/word/2010/wordml" xmlns:w15="http://schemas.microsoft.com/office/word/2012/wordml" xmlns:w16cex="http://schemas.microsoft.com/office/word/2018/wordml/cex" xmlns:w16cid="http://schemas.microsoft.com/office/word/2016/wordml/cid" xmlns:w16="http://schemas.microsoft.com/office/word/2018/wordml" xmlns:w16se="http://schemas.microsoft.com/office/word/2015/wordml/symex" xmlns:wpg="http://schemas.microsoft.com/office/word/2010/wordprocessingGroup" xmlns:wpi="http://schemas.microsoft.com/office/word/2010/wordprocessingInk" xmlns:wne="http://schemas.microsoft.com/office/word/2006/wordml" xmlns:wps="http://schemas.microsoft.com/office/word/2010/wordprocessingShape" mc:Ignorable="w14 w15 w16se w16cid w16 w16cex wp14">
+  <w:footnote w:type="separator" w:id="-1">
+    <w:p>
+      <w:pPr>
+        <w:spacing w:after="0" w:line="240" w:lineRule="auto"/>
+      </w:pPr>
+      <w:r>
+        <w:separator/>
+      </w:r>
+    </w:p>
+  </w:footnote>
+  <w:footnote w:type="continuationSeparator" w:id="0">
+    <w:p>
+      <w:pPr>
+        <w:spacing w:after="0" w:line="240" w:lineRule="auto"/>
+      </w:pPr>
+      <w:r>
+        <w:continuationSeparator/>
+      </w:r>
+    </w:p>
+  </w:footnote>
+</w:footnotes>
+</file>
+
 <file path=word/numbering.xml><?xml version="1.0" encoding="utf-8"?>
-<w:numbering xmlns:wpc="http://schemas.microsoft.com/office/word/2010/wordprocessingCanvas" xmlns:cx="http://schemas.microsoft.com/office/drawing/2014/chartex" xmlns:cx1="http://schemas.microsoft.com/office/drawing/2015/9/8/chartex" xmlns:cx2="http://schemas.microsoft.com/office/drawing/2015/10/21/chartex" xmlns:cx3="http://schemas.microsoft.com/office/drawing/2016/5/9/chartex" xmlns:cx4="http://schemas.microsoft.com/office/drawing/2016/5/10/chartex" xmlns:cx5="http://schemas.microsoft.com/office/drawing/2016/5/11/chartex" xmlns:cx6="http://schemas.microsoft.com/office/drawing/2016/5/12/chartex" xmlns:cx7="http://schemas.microsoft.com/office/drawing/2016/5/13/chartex" xmlns:cx8="http://schemas.microsoft.com/office/drawing/2016/5/14/chartex" xmlns:mc="http://schemas.openxmlformats.org/markup-compatibility/2006" xmlns:aink="http://schemas.microsoft.com/office/drawing/2016/ink" xmlns:am3d="http://schemas.microsoft.com/office/drawing/2017/model3d" xmlns:o="urn:schemas-microsoft-com:office:office" xmlns:r="http://schemas.openxmlformats.org/officeDocument/2006/relationships" xmlns:m="http://schemas.openxmlformats.org/officeDocument/2006/math" xmlns:v="urn:schemas-microsoft-com:vml" xmlns:wp14="http://schemas.microsoft.com/office/word/2010/wordprocessingDrawing" xmlns:wp="http://schemas.openxmlformats.org/drawingml/2006/wordprocessingDrawing" xmlns:w10="urn:schemas-microsoft-com:office:word" xmlns:w="http://schemas.openxmlformats.org/wordprocessingml/2006/main" xmlns:w14="http://schemas.microsoft.com/office/word/2010/wordml" xmlns:w15="http://schemas.microsoft.com/office/word/2012/wordml" xmlns:w16cid="http://schemas.microsoft.com/office/word/2016/wordml/cid" xmlns:w16se="http://schemas.microsoft.com/office/word/2015/wordml/symex" xmlns:wpg="http://schemas.microsoft.com/office/word/2010/wordprocessingGroup" xmlns:wpi="http://schemas.microsoft.com/office/word/2010/wordprocessingInk" xmlns:wne="http://schemas.microsoft.com/office/word/2006/wordml" xmlns:wps="http://schemas.microsoft.com/office/word/2010/wordprocessingShape" mc:Ignorable="w14 w15 w16se w16cid wp14">
+<w:numbering xmlns:wpc="http://schemas.microsoft.com/office/word/2010/wordprocessingCanvas" xmlns:cx="http://schemas.microsoft.com/office/drawing/2014/chartex" xmlns:cx1="http://schemas.microsoft.com/office/drawing/2015/9/8/chartex" xmlns:cx2="http://schemas.microsoft.com/office/drawing/2015/10/21/chartex" xmlns:cx3="http://schemas.microsoft.com/office/drawing/2016/5/9/chartex" xmlns:cx4="http://schemas.microsoft.com/office/drawing/2016/5/10/chartex" xmlns:cx5="http://schemas.microsoft.com/office/drawing/2016/5/11/chartex" xmlns:cx6="http://schemas.microsoft.com/office/drawing/2016/5/12/chartex" xmlns:cx7="http://schemas.microsoft.com/office/drawing/2016/5/13/chartex" xmlns:cx8="http://schemas.microsoft.com/office/drawing/2016/5/14/chartex" xmlns:mc="http://schemas.openxmlformats.org/markup-compatibility/2006" xmlns:aink="http://schemas.microsoft.com/office/drawing/2016/ink" xmlns:am3d="http://schemas.microsoft.com/office/drawing/2017/model3d" xmlns:o="urn:schemas-microsoft-com:office:office" xmlns:r="http://schemas.openxmlformats.org/officeDocument/2006/relationships" xmlns:m="http://schemas.openxmlformats.org/officeDocument/2006/math" xmlns:v="urn:schemas-microsoft-com:vml" xmlns:wp14="http://schemas.microsoft.com/office/word/2010/wordprocessingDrawing" xmlns:wp="http://schemas.openxmlformats.org/drawingml/2006/wordprocessingDrawing" xmlns:w10="urn:schemas-microsoft-com:office:word" xmlns:w="http://schemas.openxmlformats.org/wordprocessingml/2006/main" xmlns:w14="http://schemas.microsoft.com/office/word/2010/wordml" xmlns:w15="http://schemas.microsoft.com/office/word/2012/wordml" xmlns:w16cex="http://schemas.microsoft.com/office/word/2018/wordml/cex" xmlns:w16cid="http://schemas.microsoft.com/office/word/2016/wordml/cid" xmlns:w16="http://schemas.microsoft.com/office/word/2018/wordml" xmlns:w16se="http://schemas.microsoft.com/office/word/2015/wordml/symex" xmlns:wpg="http://schemas.microsoft.com/office/word/2010/wordprocessingGroup" xmlns:wpi="http://schemas.microsoft.com/office/word/2010/wordprocessingInk" xmlns:wne="http://schemas.microsoft.com/office/word/2006/wordml" xmlns:wps="http://schemas.microsoft.com/office/word/2010/wordprocessingShape" mc:Ignorable="w14 w15 w16se w16cid w16 w16cex wp14">
   <w:abstractNum w:abstractNumId="0" w15:restartNumberingAfterBreak="0">
     <w:nsid w:val="34AF5F28"/>
     <w:multiLevelType w:val="hybridMultilevel"/>
@@ -19129,7 +19350,7 @@
 </file>
 
 <file path=word/styles.xml><?xml version="1.0" encoding="utf-8"?>
-<w:styles xmlns:mc="http://schemas.openxmlformats.org/markup-compatibility/2006" xmlns:r="http://schemas.openxmlformats.org/officeDocument/2006/relationships" xmlns:w="http://schemas.openxmlformats.org/wordprocessingml/2006/main" xmlns:w14="http://schemas.microsoft.com/office/word/2010/wordml" xmlns:w15="http://schemas.microsoft.com/office/word/2012/wordml" xmlns:w16cid="http://schemas.microsoft.com/office/word/2016/wordml/cid" xmlns:w16se="http://schemas.microsoft.com/office/word/2015/wordml/symex" mc:Ignorable="w14 w15 w16se w16cid">
+<w:styles xmlns:mc="http://schemas.openxmlformats.org/markup-compatibility/2006" xmlns:r="http://schemas.openxmlformats.org/officeDocument/2006/relationships" xmlns:w="http://schemas.openxmlformats.org/wordprocessingml/2006/main" xmlns:w14="http://schemas.microsoft.com/office/word/2010/wordml" xmlns:w15="http://schemas.microsoft.com/office/word/2012/wordml" xmlns:w16cex="http://schemas.microsoft.com/office/word/2018/wordml/cex" xmlns:w16cid="http://schemas.microsoft.com/office/word/2016/wordml/cid" xmlns:w16="http://schemas.microsoft.com/office/word/2018/wordml" xmlns:w16se="http://schemas.microsoft.com/office/word/2015/wordml/symex" mc:Ignorable="w14 w15 w16se w16cid w16 w16cex">
   <w:docDefaults>
     <w:rPrDefault>
       <w:rPr>
@@ -19792,7 +20013,306 @@
       <w:ind w:left="440"/>
     </w:pPr>
   </w:style>
+  <w:style w:type="table" w:styleId="aa">
+    <w:name w:val="Table Grid"/>
+    <w:basedOn w:val="a1"/>
+    <w:uiPriority w:val="39"/>
+    <w:rsid w:val="00432531"/>
+    <w:pPr>
+      <w:spacing w:after="0" w:line="240" w:lineRule="auto"/>
+    </w:pPr>
+    <w:tblPr>
+      <w:tblBorders>
+        <w:top w:val="single" w:sz="4" w:space="0" w:color="auto"/>
+        <w:left w:val="single" w:sz="4" w:space="0" w:color="auto"/>
+        <w:bottom w:val="single" w:sz="4" w:space="0" w:color="auto"/>
+        <w:right w:val="single" w:sz="4" w:space="0" w:color="auto"/>
+        <w:insideH w:val="single" w:sz="4" w:space="0" w:color="auto"/>
+        <w:insideV w:val="single" w:sz="4" w:space="0" w:color="auto"/>
+      </w:tblBorders>
+    </w:tblPr>
+  </w:style>
+  <w:style w:type="table" w:styleId="-4">
+    <w:name w:val="Grid Table 4"/>
+    <w:basedOn w:val="a1"/>
+    <w:uiPriority w:val="49"/>
+    <w:rsid w:val="00432531"/>
+    <w:pPr>
+      <w:spacing w:after="0" w:line="240" w:lineRule="auto"/>
+    </w:pPr>
+    <w:tblPr>
+      <w:tblStyleRowBandSize w:val="1"/>
+      <w:tblStyleColBandSize w:val="1"/>
+      <w:tblBorders>
+        <w:top w:val="single" w:sz="4" w:space="0" w:color="666666" w:themeColor="text1" w:themeTint="99"/>
+        <w:left w:val="single" w:sz="4" w:space="0" w:color="666666" w:themeColor="text1" w:themeTint="99"/>
+        <w:bottom w:val="single" w:sz="4" w:space="0" w:color="666666" w:themeColor="text1" w:themeTint="99"/>
+        <w:right w:val="single" w:sz="4" w:space="0" w:color="666666" w:themeColor="text1" w:themeTint="99"/>
+        <w:insideH w:val="single" w:sz="4" w:space="0" w:color="666666" w:themeColor="text1" w:themeTint="99"/>
+        <w:insideV w:val="single" w:sz="4" w:space="0" w:color="666666" w:themeColor="text1" w:themeTint="99"/>
+      </w:tblBorders>
+    </w:tblPr>
+    <w:tblStylePr w:type="firstRow">
+      <w:rPr>
+        <w:b/>
+        <w:bCs/>
+        <w:color w:val="FFFFFF" w:themeColor="background1"/>
+      </w:rPr>
+      <w:tblPr/>
+      <w:tcPr>
+        <w:tcBorders>
+          <w:top w:val="single" w:sz="4" w:space="0" w:color="000000" w:themeColor="text1"/>
+          <w:left w:val="single" w:sz="4" w:space="0" w:color="000000" w:themeColor="text1"/>
+          <w:bottom w:val="single" w:sz="4" w:space="0" w:color="000000" w:themeColor="text1"/>
+          <w:right w:val="single" w:sz="4" w:space="0" w:color="000000" w:themeColor="text1"/>
+          <w:insideH w:val="nil"/>
+          <w:insideV w:val="nil"/>
+        </w:tcBorders>
+        <w:shd w:val="clear" w:color="auto" w:fill="000000" w:themeFill="text1"/>
+      </w:tcPr>
+    </w:tblStylePr>
+    <w:tblStylePr w:type="lastRow">
+      <w:rPr>
+        <w:b/>
+        <w:bCs/>
+      </w:rPr>
+      <w:tblPr/>
+      <w:tcPr>
+        <w:tcBorders>
+          <w:top w:val="double" w:sz="4" w:space="0" w:color="000000" w:themeColor="text1"/>
+        </w:tcBorders>
+      </w:tcPr>
+    </w:tblStylePr>
+    <w:tblStylePr w:type="firstCol">
+      <w:rPr>
+        <w:b/>
+        <w:bCs/>
+      </w:rPr>
+    </w:tblStylePr>
+    <w:tblStylePr w:type="lastCol">
+      <w:rPr>
+        <w:b/>
+        <w:bCs/>
+      </w:rPr>
+    </w:tblStylePr>
+    <w:tblStylePr w:type="band1Vert">
+      <w:tblPr/>
+      <w:tcPr>
+        <w:shd w:val="clear" w:color="auto" w:fill="CCCCCC" w:themeFill="text1" w:themeFillTint="33"/>
+      </w:tcPr>
+    </w:tblStylePr>
+    <w:tblStylePr w:type="band1Horz">
+      <w:tblPr/>
+      <w:tcPr>
+        <w:shd w:val="clear" w:color="auto" w:fill="CCCCCC" w:themeFill="text1" w:themeFillTint="33"/>
+      </w:tcPr>
+    </w:tblStylePr>
+  </w:style>
+  <w:style w:type="table" w:styleId="-5">
+    <w:name w:val="Grid Table 5 Dark"/>
+    <w:basedOn w:val="a1"/>
+    <w:uiPriority w:val="50"/>
+    <w:rsid w:val="00432531"/>
+    <w:pPr>
+      <w:spacing w:after="0" w:line="240" w:lineRule="auto"/>
+    </w:pPr>
+    <w:tblPr>
+      <w:tblStyleRowBandSize w:val="1"/>
+      <w:tblStyleColBandSize w:val="1"/>
+      <w:tblBorders>
+        <w:top w:val="single" w:sz="4" w:space="0" w:color="FFFFFF" w:themeColor="background1"/>
+        <w:left w:val="single" w:sz="4" w:space="0" w:color="FFFFFF" w:themeColor="background1"/>
+        <w:bottom w:val="single" w:sz="4" w:space="0" w:color="FFFFFF" w:themeColor="background1"/>
+        <w:right w:val="single" w:sz="4" w:space="0" w:color="FFFFFF" w:themeColor="background1"/>
+        <w:insideH w:val="single" w:sz="4" w:space="0" w:color="FFFFFF" w:themeColor="background1"/>
+        <w:insideV w:val="single" w:sz="4" w:space="0" w:color="FFFFFF" w:themeColor="background1"/>
+      </w:tblBorders>
+    </w:tblPr>
+    <w:tcPr>
+      <w:shd w:val="clear" w:color="auto" w:fill="CCCCCC" w:themeFill="text1" w:themeFillTint="33"/>
+    </w:tcPr>
+    <w:tblStylePr w:type="firstRow">
+      <w:rPr>
+        <w:b/>
+        <w:bCs/>
+        <w:color w:val="FFFFFF" w:themeColor="background1"/>
+      </w:rPr>
+      <w:tblPr/>
+      <w:tcPr>
+        <w:tcBorders>
+          <w:top w:val="single" w:sz="4" w:space="0" w:color="FFFFFF" w:themeColor="background1"/>
+          <w:left w:val="single" w:sz="4" w:space="0" w:color="FFFFFF" w:themeColor="background1"/>
+          <w:right w:val="single" w:sz="4" w:space="0" w:color="FFFFFF" w:themeColor="background1"/>
+          <w:insideH w:val="nil"/>
+          <w:insideV w:val="nil"/>
+        </w:tcBorders>
+        <w:shd w:val="clear" w:color="auto" w:fill="000000" w:themeFill="text1"/>
+      </w:tcPr>
+    </w:tblStylePr>
+    <w:tblStylePr w:type="lastRow">
+      <w:rPr>
+        <w:b/>
+        <w:bCs/>
+        <w:color w:val="FFFFFF" w:themeColor="background1"/>
+      </w:rPr>
+      <w:tblPr/>
+      <w:tcPr>
+        <w:tcBorders>
+          <w:left w:val="single" w:sz="4" w:space="0" w:color="FFFFFF" w:themeColor="background1"/>
+          <w:bottom w:val="single" w:sz="4" w:space="0" w:color="FFFFFF" w:themeColor="background1"/>
+          <w:right w:val="single" w:sz="4" w:space="0" w:color="FFFFFF" w:themeColor="background1"/>
+          <w:insideH w:val="nil"/>
+          <w:insideV w:val="nil"/>
+        </w:tcBorders>
+        <w:shd w:val="clear" w:color="auto" w:fill="000000" w:themeFill="text1"/>
+      </w:tcPr>
+    </w:tblStylePr>
+    <w:tblStylePr w:type="firstCol">
+      <w:rPr>
+        <w:b/>
+        <w:bCs/>
+        <w:color w:val="FFFFFF" w:themeColor="background1"/>
+      </w:rPr>
+      <w:tblPr/>
+      <w:tcPr>
+        <w:tcBorders>
+          <w:top w:val="single" w:sz="4" w:space="0" w:color="FFFFFF" w:themeColor="background1"/>
+          <w:left w:val="single" w:sz="4" w:space="0" w:color="FFFFFF" w:themeColor="background1"/>
+          <w:bottom w:val="single" w:sz="4" w:space="0" w:color="FFFFFF" w:themeColor="background1"/>
+          <w:insideV w:val="nil"/>
+        </w:tcBorders>
+        <w:shd w:val="clear" w:color="auto" w:fill="000000" w:themeFill="text1"/>
+      </w:tcPr>
+    </w:tblStylePr>
+    <w:tblStylePr w:type="lastCol">
+      <w:rPr>
+        <w:b/>
+        <w:bCs/>
+        <w:color w:val="FFFFFF" w:themeColor="background1"/>
+      </w:rPr>
+      <w:tblPr/>
+      <w:tcPr>
+        <w:tcBorders>
+          <w:top w:val="single" w:sz="4" w:space="0" w:color="FFFFFF" w:themeColor="background1"/>
+          <w:bottom w:val="single" w:sz="4" w:space="0" w:color="FFFFFF" w:themeColor="background1"/>
+          <w:right w:val="single" w:sz="4" w:space="0" w:color="FFFFFF" w:themeColor="background1"/>
+          <w:insideV w:val="nil"/>
+        </w:tcBorders>
+        <w:shd w:val="clear" w:color="auto" w:fill="000000" w:themeFill="text1"/>
+      </w:tcPr>
+    </w:tblStylePr>
+    <w:tblStylePr w:type="band1Vert">
+      <w:tblPr/>
+      <w:tcPr>
+        <w:shd w:val="clear" w:color="auto" w:fill="999999" w:themeFill="text1" w:themeFillTint="66"/>
+      </w:tcPr>
+    </w:tblStylePr>
+    <w:tblStylePr w:type="band1Horz">
+      <w:tblPr/>
+      <w:tcPr>
+        <w:shd w:val="clear" w:color="auto" w:fill="999999" w:themeFill="text1" w:themeFillTint="66"/>
+      </w:tcPr>
+    </w:tblStylePr>
+  </w:style>
+  <w:style w:type="paragraph" w:styleId="ab">
+    <w:name w:val="header"/>
+    <w:basedOn w:val="a"/>
+    <w:link w:val="ac"/>
+    <w:uiPriority w:val="99"/>
+    <w:unhideWhenUsed/>
+    <w:rsid w:val="00F91CE8"/>
+    <w:pPr>
+      <w:tabs>
+        <w:tab w:val="center" w:pos="4677"/>
+        <w:tab w:val="right" w:pos="9355"/>
+      </w:tabs>
+      <w:spacing w:after="0" w:line="240" w:lineRule="auto"/>
+    </w:pPr>
+  </w:style>
+  <w:style w:type="character" w:customStyle="1" w:styleId="ac">
+    <w:name w:val="Верхний колонтитул Знак"/>
+    <w:basedOn w:val="a0"/>
+    <w:link w:val="ab"/>
+    <w:uiPriority w:val="99"/>
+    <w:rsid w:val="00F91CE8"/>
+  </w:style>
+  <w:style w:type="paragraph" w:styleId="ad">
+    <w:name w:val="footer"/>
+    <w:basedOn w:val="a"/>
+    <w:link w:val="ae"/>
+    <w:uiPriority w:val="99"/>
+    <w:unhideWhenUsed/>
+    <w:rsid w:val="00F91CE8"/>
+    <w:pPr>
+      <w:tabs>
+        <w:tab w:val="center" w:pos="4677"/>
+        <w:tab w:val="right" w:pos="9355"/>
+      </w:tabs>
+      <w:spacing w:after="0" w:line="240" w:lineRule="auto"/>
+    </w:pPr>
+  </w:style>
+  <w:style w:type="character" w:customStyle="1" w:styleId="ae">
+    <w:name w:val="Нижний колонтитул Знак"/>
+    <w:basedOn w:val="a0"/>
+    <w:link w:val="ad"/>
+    <w:uiPriority w:val="99"/>
+    <w:rsid w:val="00F91CE8"/>
+  </w:style>
 </w:styles>
+</file>
+
+<file path=word/ink/ink1.xml><?xml version="1.0" encoding="utf-8"?>
+<inkml:ink xmlns:inkml="http://www.w3.org/2003/InkML">
+  <inkml:definitions>
+    <inkml:context xml:id="ctx0">
+      <inkml:inkSource xml:id="inkSrc0">
+        <inkml:traceFormat>
+          <inkml:channel name="X" type="integer" min="-2.14748E9" max="2.14748E9" units="cm"/>
+          <inkml:channel name="Y" type="integer" min="-2.14748E9" max="2.14748E9" units="cm"/>
+        </inkml:traceFormat>
+        <inkml:channelProperties>
+          <inkml:channelProperty channel="X" name="resolution" value="1000" units="1/cm"/>
+          <inkml:channelProperty channel="Y" name="resolution" value="1000" units="1/cm"/>
+        </inkml:channelProperties>
+      </inkml:inkSource>
+      <inkml:timestamp xml:id="ts0" timeString="2021-04-01T09:20:08.679"/>
+    </inkml:context>
+    <inkml:brush xml:id="br0">
+      <inkml:brushProperty name="width" value="0.05" units="cm"/>
+      <inkml:brushProperty name="height" value="0.05" units="cm"/>
+      <inkml:brushProperty name="color" value="#4286ED"/>
+      <inkml:brushProperty name="ignorePressure" value="1"/>
+    </inkml:brush>
+  </inkml:definitions>
+  <inkml:trace contextRef="#ctx0" brushRef="#br0">0 1</inkml:trace>
+</inkml:ink>
+</file>
+
+<file path=word/ink/ink2.xml><?xml version="1.0" encoding="utf-8"?>
+<inkml:ink xmlns:inkml="http://www.w3.org/2003/InkML">
+  <inkml:definitions>
+    <inkml:context xml:id="ctx0">
+      <inkml:inkSource xml:id="inkSrc0">
+        <inkml:traceFormat>
+          <inkml:channel name="X" type="integer" min="-2.14748E9" max="2.14748E9" units="cm"/>
+          <inkml:channel name="Y" type="integer" min="-2.14748E9" max="2.14748E9" units="cm"/>
+        </inkml:traceFormat>
+        <inkml:channelProperties>
+          <inkml:channelProperty channel="X" name="resolution" value="1000" units="1/cm"/>
+          <inkml:channelProperty channel="Y" name="resolution" value="1000" units="1/cm"/>
+        </inkml:channelProperties>
+      </inkml:inkSource>
+      <inkml:timestamp xml:id="ts0" timeString="2021-04-01T09:20:08.340"/>
+    </inkml:context>
+    <inkml:brush xml:id="br0">
+      <inkml:brushProperty name="width" value="0.05" units="cm"/>
+      <inkml:brushProperty name="height" value="0.05" units="cm"/>
+      <inkml:brushProperty name="color" value="#4286ED"/>
+      <inkml:brushProperty name="ignorePressure" value="1"/>
+    </inkml:brush>
+  </inkml:definitions>
+  <inkml:trace contextRef="#ctx0" brushRef="#br0">0 20,'0'-4,"0"-3,0-2</inkml:trace>
+</inkml:ink>
 </file>
 
 <file path=word/theme/theme1.xml><?xml version="1.0" encoding="utf-8"?>
@@ -20101,10 +20621,22 @@
 </CoverPageProperties>
 </file>
 
+<file path=customXml/item2.xml><?xml version="1.0" encoding="utf-8"?>
+<b:Sources xmlns:b="http://schemas.openxmlformats.org/officeDocument/2006/bibliography" xmlns="http://schemas.openxmlformats.org/officeDocument/2006/bibliography" SelectedStyle="\APASixthEditionOfficeOnline.xsl" StyleName="APA" Version="6"/>
+</file>
+
 <file path=customXml/itemProps1.xml><?xml version="1.0" encoding="utf-8"?>
 <ds:datastoreItem xmlns:ds="http://schemas.openxmlformats.org/officeDocument/2006/customXml" ds:itemID="{55AF091B-3C7A-41E3-B477-F2FDAA23CFDA}">
   <ds:schemaRefs>
     <ds:schemaRef ds:uri="http://schemas.microsoft.com/office/2006/coverPageProps"/>
   </ds:schemaRefs>
 </ds:datastoreItem>
+</file>
+
+<file path=customXml/itemProps2.xml><?xml version="1.0" encoding="utf-8"?>
+<ds:datastoreItem xmlns:ds="http://schemas.openxmlformats.org/officeDocument/2006/customXml" ds:itemID="{35FC3DEF-3DD6-4008-9BE8-9CCE75FDDCF1}">
+  <ds:schemaRefs>
+    <ds:schemaRef ds:uri="http://schemas.openxmlformats.org/officeDocument/2006/bibliography"/>
+  </ds:schemaRefs>
+</ds:datastoreItem>
 </file>
</xml_diff>